<commit_message>
run data for two computers; report update
</commit_message>
<xml_diff>
--- a/McBrideFerrellCoCalDBConcurrencyProjectFinalReport.docx
+++ b/McBrideFerrellCoCalDBConcurrencyProjectFinalReport.docx
@@ -1,6 +1,6 @@
 
 <file path=word/document.xml><?xml version="1.0" encoding="utf-8"?>
-<w:document xmlns:wpc="http://schemas.microsoft.com/office/word/2010/wordprocessingCanvas" xmlns:cx="http://schemas.microsoft.com/office/drawing/2014/chartex" xmlns:cx1="http://schemas.microsoft.com/office/drawing/2015/9/8/chartex" xmlns:mc="http://schemas.openxmlformats.org/markup-compatibility/2006" xmlns:o="urn:schemas-microsoft-com:office:office" xmlns:r="http://schemas.openxmlformats.org/officeDocument/2006/relationships" xmlns:m="http://schemas.openxmlformats.org/officeDocument/2006/math" xmlns:v="urn:schemas-microsoft-com:vml" xmlns:wp14="http://schemas.microsoft.com/office/word/2010/wordprocessingDrawing" xmlns:wp="http://schemas.openxmlformats.org/drawingml/2006/wordprocessingDrawing" xmlns:w10="urn:schemas-microsoft-com:office:word" xmlns:w="http://schemas.openxmlformats.org/wordprocessingml/2006/main" xmlns:w14="http://schemas.microsoft.com/office/word/2010/wordml" xmlns:w15="http://schemas.microsoft.com/office/word/2012/wordml" xmlns:w16se="http://schemas.microsoft.com/office/word/2015/wordml/symex" xmlns:wpg="http://schemas.microsoft.com/office/word/2010/wordprocessingGroup" xmlns:wpi="http://schemas.microsoft.com/office/word/2010/wordprocessingInk" xmlns:wne="http://schemas.microsoft.com/office/word/2006/wordml" xmlns:wps="http://schemas.microsoft.com/office/word/2010/wordprocessingShape" mc:Ignorable="w14 w15 w16se wp14">
+<w:document xmlns:wpc="http://schemas.microsoft.com/office/word/2010/wordprocessingCanvas" xmlns:mo="http://schemas.microsoft.com/office/mac/office/2008/main" xmlns:mc="http://schemas.openxmlformats.org/markup-compatibility/2006" xmlns:mv="urn:schemas-microsoft-com:mac:vml" xmlns:o="urn:schemas-microsoft-com:office:office" xmlns:r="http://schemas.openxmlformats.org/officeDocument/2006/relationships" xmlns:m="http://schemas.openxmlformats.org/officeDocument/2006/math" xmlns:v="urn:schemas-microsoft-com:vml" xmlns:wp14="http://schemas.microsoft.com/office/word/2010/wordprocessingDrawing" xmlns:wp="http://schemas.openxmlformats.org/drawingml/2006/wordprocessingDrawing" xmlns:w10="urn:schemas-microsoft-com:office:word" xmlns:w="http://schemas.openxmlformats.org/wordprocessingml/2006/main" xmlns:w14="http://schemas.microsoft.com/office/word/2010/wordml" xmlns:w15="http://schemas.microsoft.com/office/word/2012/wordml" xmlns:wpg="http://schemas.microsoft.com/office/word/2010/wordprocessingGroup" xmlns:wpi="http://schemas.microsoft.com/office/word/2010/wordprocessingInk" xmlns:wne="http://schemas.microsoft.com/office/word/2006/wordml" xmlns:wps="http://schemas.microsoft.com/office/word/2010/wordprocessingShape" mc:Ignorable="w14 w15 wp14">
   <w:background w:color="FFFFFF"/>
   <w:body>
     <w:p>
@@ -77,13 +77,7 @@
       </w:r>
       <w:proofErr w:type="spellEnd"/>
       <w:r>
-        <w:t>, that acts as a public events calendar. Multiple clients can add, modify, track, and delete events; these operations h</w:t>
-      </w:r>
-      <w:r>
-        <w:t>ave to be managed through some central server and database, and so we believed it would be a good idea to implement our own backend infrastructure with this project. Because this app will be serving multiple clients at any single time, and clients can be m</w:t>
-      </w:r>
-      <w:r>
-        <w:t>odifying events at the same time as another client there is the possibility for many different race conditions and concurrency issues, which we solved with the skills that we garnered from this Concurrent Programming class.</w:t>
+        <w:t>, that acts as a public events calendar. Multiple clients can add, modify, track, and delete events; these operations have to be managed through some central server and database, and so we believed it would be a good idea to implement our own backend infrastructure with this project. Because this app will be serving multiple clients at any single time, and clients can be modifying events at the same time as another client there is the possibility for many different race conditions and concurrency issues, which we solved with the skills that we garnered from this Concurrent Programming class.</w:t>
       </w:r>
     </w:p>
     <w:p/>
@@ -98,10 +92,7 @@
     </w:p>
     <w:p>
       <w:r>
-        <w:t>For this project w</w:t>
-      </w:r>
-      <w:r>
-        <w:t xml:space="preserve">e created a java program that stores and maintains the database for the </w:t>
+        <w:t xml:space="preserve">For this project we created a java program that stores and maintains the database for the </w:t>
       </w:r>
       <w:proofErr w:type="spellStart"/>
       <w:r>
@@ -125,10 +116,7 @@
       </w:r>
       <w:proofErr w:type="spellEnd"/>
       <w:r>
-        <w:t xml:space="preserve"> team. In our search we found that database </w:t>
-      </w:r>
-      <w:r>
-        <w:t xml:space="preserve">technologies already handle concurrent transactions. We believed that implementing this technology ourselves would be a good academic exercise and if done well may perform better than existing technologies that carry functionality not required for </w:t>
+        <w:t xml:space="preserve"> team. In our search we found that database technologies already handle concurrent transactions. We believed that implementing this technology ourselves would be a good academic exercise and if done well may perform better than existing technologies that carry functionality not required for </w:t>
       </w:r>
       <w:proofErr w:type="spellStart"/>
       <w:r>
@@ -136,10 +124,7 @@
       </w:r>
       <w:proofErr w:type="spellEnd"/>
       <w:r>
-        <w:t>. T</w:t>
-      </w:r>
-      <w:r>
-        <w:t>ransactions that occur between the client and server involve the creation, modification, and removal of various entities.</w:t>
+        <w:t>. Transactions that occur between the client and server involve the creation, modification, and removal of various entities.</w:t>
       </w:r>
     </w:p>
     <w:p/>
@@ -154,18 +139,12 @@
     </w:p>
     <w:p>
       <w:r>
-        <w:t>Two users are looking at the same event and notice something is wrong. They concurrently submit write requests to the databas</w:t>
-      </w:r>
-      <w:r>
-        <w:t>e. The database must linearize the requests and report any conflicts.</w:t>
-      </w:r>
-    </w:p>
-    <w:p>
-      <w:r>
-        <w:t>Three users are using the app. User A is modifying event 62, changing the time. User B is going to delete the same event, while User C is currently loading into the application, and does</w:t>
-      </w:r>
-      <w:r>
-        <w:t>n’t know about the event yet. Any of the actions can precede the other, as laid out below:</w:t>
+        <w:t>Two users are looking at the same event and notice something is wrong. They concurrently submit write requests to the database. The database must linearize the requests and report any conflicts.</w:t>
+      </w:r>
+    </w:p>
+    <w:p>
+      <w:r>
+        <w:t>Three users are using the app. User A is modifying event 62, changing the time. User B is going to delete the same event, while User C is currently loading into the application, and doesn’t know about the event yet. Any of the actions can precede the other, as laid out below:</w:t>
       </w:r>
     </w:p>
     <w:p>
@@ -191,10 +170,7 @@
         <w:contextualSpacing/>
       </w:pPr>
       <w:r>
-        <w:t>User A commits modifications to the event; User C loads h</w:t>
-      </w:r>
-      <w:r>
-        <w:t>is calendar and sees the modified event; User B deletes the event.</w:t>
+        <w:t>User A commits modifications to the event; User C loads his calendar and sees the modified event; User B deletes the event.</w:t>
       </w:r>
     </w:p>
     <w:p>
@@ -207,10 +183,7 @@
         <w:contextualSpacing/>
       </w:pPr>
       <w:r>
-        <w:t xml:space="preserve">User B deletes the event; User A tries to commit his modifications to the event, but is warned that the event has been deleted (optionally giving him the choice to clone the event with his </w:t>
-      </w:r>
-      <w:r>
-        <w:t>modifications, or abandon them); User C loads his calendar and doesn’t see the deleted event.</w:t>
+        <w:t>User B deletes the event; User A tries to commit his modifications to the event, but is warned that the event has been deleted (optionally giving him the choice to clone the event with his modifications, or abandon them); User C loads his calendar and doesn’t see the deleted event.</w:t>
       </w:r>
     </w:p>
     <w:p>
@@ -223,10 +196,7 @@
         <w:contextualSpacing/>
       </w:pPr>
       <w:r>
-        <w:t>User B deletes the event; User C loads his calendar and doesn’t see the deleted event; User A fails to commit modifications to the deleted event and is warned app</w:t>
-      </w:r>
-      <w:r>
-        <w:t>ropriately.</w:t>
+        <w:t>User B deletes the event; User C loads his calendar and doesn’t see the deleted event; User A fails to commit modifications to the deleted event and is warned appropriately.</w:t>
       </w:r>
     </w:p>
     <w:p>
@@ -253,10 +223,7 @@
         <w:contextualSpacing/>
       </w:pPr>
       <w:r>
-        <w:t>User C loads the calendar and sees the original event; User B deletes the event; User A fails to commit his changes and is warned</w:t>
-      </w:r>
-      <w:r>
-        <w:t xml:space="preserve"> appropriately.</w:t>
+        <w:t>User C loads the calendar and sees the original event; User B deletes the event; User A fails to commit his changes and is warned appropriately.</w:t>
       </w:r>
     </w:p>
     <w:p/>
@@ -315,10 +282,7 @@
         <w:contextualSpacing/>
       </w:pPr>
       <w:r>
-        <w:t>The individual entities will be stored in files on disk. Each entity in a collection consists of a directory under the collection directory, wherein its attributes are files within that directory with their content corresponding the value of the attribute.</w:t>
-      </w:r>
-      <w:r>
-        <w:t xml:space="preserve"> </w:t>
+        <w:t xml:space="preserve">The individual entities will be stored in files on disk. Each entity in a collection consists of a directory under the collection directory, wherein its attributes are files within that directory with their content corresponding the value of the attribute. </w:t>
       </w:r>
     </w:p>
     <w:p>
@@ -546,21 +510,13 @@
       <w:r>
         <w:t xml:space="preserve">When a client submits a write request the database creates a thread for that write which requests a lock on </w:t>
       </w:r>
-      <w:proofErr w:type="spellStart"/>
       <w:proofErr w:type="gramStart"/>
       <w:r>
         <w:t>a</w:t>
       </w:r>
-      <w:proofErr w:type="spellEnd"/>
       <w:proofErr w:type="gramEnd"/>
       <w:r>
-        <w:t xml:space="preserve"> </w:t>
-      </w:r>
-      <w:r>
-        <w:t>entity the client wishes to change. Lock requests on entities that have already been deleted will report to the user that their request could not be completed. Deleting specific entities will lock the entirety of the entity directory, so that other request</w:t>
-      </w:r>
-      <w:r>
-        <w:t>s to it are blocked.</w:t>
+        <w:t xml:space="preserve"> entity the client wishes to change. Lock requests on entities that have already been deleted will report to the user that their request could not be completed. Deleting specific entities will lock the entirety of the entity directory, so that other requests to it are blocked.</w:t>
       </w:r>
     </w:p>
     <w:p/>
@@ -575,31 +531,16 @@
     </w:p>
     <w:p>
       <w:r>
-        <w:t xml:space="preserve">We wrote a companion test application that creates an arbitrarily large number of requests for the database to process. With these </w:t>
-      </w:r>
-      <w:proofErr w:type="gramStart"/>
-      <w:r>
-        <w:t>requests ,</w:t>
-      </w:r>
-      <w:proofErr w:type="gramEnd"/>
-      <w:r>
-        <w:t xml:space="preserve"> many operations are queued up on either the same events or different</w:t>
-      </w:r>
-      <w:r>
-        <w:t xml:space="preserve"> events, and the time it takes to complete each request was measured</w:t>
-      </w:r>
-      <w:commentRangeStart w:id="0"/>
-      <w:r>
-        <w:t xml:space="preserve">. As well as being measured, we will ensure the results are correct. We created a variety of tests, where adding a plethora of events simultaneously thrashes upon the unique id counter of </w:t>
-      </w:r>
-      <w:r>
-        <w:t>the events, or where trying to delete the same event from multiple clients simultaneously.</w:t>
-      </w:r>
-      <w:commentRangeEnd w:id="0"/>
-      <w:r>
-        <w:commentReference w:id="0"/>
-      </w:r>
-    </w:p>
+        <w:t xml:space="preserve">We wrote a companion test application that creates an arbitrarily large number of requests for the database </w:t>
+      </w:r>
+      <w:r>
+        <w:t>to process. With these requests</w:t>
+      </w:r>
+      <w:r>
+        <w:t>, many operations are queued up on either the same events or different events, and the time it takes to complete each request was measured. As well as being measured, we will ensure the results are correct. We created a variety of tests, where adding a plethora of events simultaneously thrashes upon the unique id counter of the events, or where trying to delete the same event from multiple clients simultaneously.</w:t>
+      </w:r>
+    </w:p>
+    <w:p/>
     <w:p>
       <w:r>
         <w:rPr>
@@ -611,9 +552,10 @@
     </w:p>
     <w:p>
       <w:r>
+        <w:lastRenderedPageBreak/>
         <w:t xml:space="preserve">GitHub: </w:t>
       </w:r>
-      <w:hyperlink r:id="rId8">
+      <w:hyperlink r:id="rId6">
         <w:r>
           <w:rPr>
             <w:color w:val="1155CC"/>
@@ -628,19 +570,13 @@
     </w:p>
     <w:p>
       <w:r>
-        <w:lastRenderedPageBreak/>
         <w:t xml:space="preserve">The project currently stores, loads, and edits files stored on the machine for persistent storage. As such, the project is mostly fleshed out and can perform all of the basic, required operations. Deviations from our proposed solution are </w:t>
       </w:r>
-      <w:proofErr w:type="spellStart"/>
-      <w:r>
-        <w:t>postceded</w:t>
-      </w:r>
-      <w:proofErr w:type="spellEnd"/>
-      <w:r>
-        <w:t xml:space="preserve"> by a si</w:t>
-      </w:r>
-      <w:r>
-        <w:t>ngle *.</w:t>
+      <w:r>
+        <w:t>denoted</w:t>
+      </w:r>
+      <w:r>
+        <w:t xml:space="preserve"> by a single *.</w:t>
       </w:r>
     </w:p>
     <w:p/>
@@ -698,10 +634,7 @@
         <w:contextualSpacing/>
       </w:pPr>
       <w:r>
-        <w:t>The thread cal</w:t>
-      </w:r>
-      <w:r>
-        <w:t>ls into our database to perform the operation</w:t>
+        <w:t>The thread calls into our database to perform the operation</w:t>
       </w:r>
     </w:p>
     <w:p>
@@ -759,10 +692,7 @@
     <w:p/>
     <w:p>
       <w:r>
-        <w:t>Objects in the database are stored as files in a tiered h</w:t>
-      </w:r>
-      <w:r>
-        <w:t xml:space="preserve">ierarchy depending on what they’re representing, as laid out in the “Proposed Solution” section of the document. Small modifications were made, such as adding additional fields to an </w:t>
+        <w:t xml:space="preserve">Objects in the database are stored as files in a tiered hierarchy depending on what they’re representing, as laid out in the “Proposed Solution” section of the document. Small modifications were made, such as adding additional fields to an </w:t>
       </w:r>
       <w:r>
         <w:rPr>
@@ -771,10 +701,7 @@
         <w:t xml:space="preserve">Event </w:t>
       </w:r>
       <w:r>
-        <w:t>object, and adding a reference solution, to refer from one object t</w:t>
-      </w:r>
-      <w:r>
-        <w:t>o another. We found that it was inefficient to concurrently modify file contents and much more efficient to create an individual file for each reference.</w:t>
+        <w:t>object, and adding a reference solution, to refer from one object to another. We found that it was inefficient to concurrently modify file contents and much more efficient to create an individual file for each reference.</w:t>
       </w:r>
     </w:p>
     <w:p/>
@@ -789,10 +716,7 @@
         <w:t>Database</w:t>
       </w:r>
       <w:r>
-        <w:t xml:space="preserve"> object manages a concurrent list </w:t>
-      </w:r>
-      <w:r>
-        <w:t xml:space="preserve">of each </w:t>
+        <w:t xml:space="preserve"> object manages a concurrent list of each </w:t>
       </w:r>
       <w:r>
         <w:rPr>
@@ -865,10 +789,7 @@
       </w:r>
       <w:proofErr w:type="spellEnd"/>
       <w:r>
-        <w:t xml:space="preserve">. Each of </w:t>
-      </w:r>
-      <w:r>
-        <w:t xml:space="preserve">these is a list-based implementation of concurrent access protection, as learned through the semester. </w:t>
+        <w:t xml:space="preserve">. Each of these is a list-based implementation of concurrent access protection, as learned through the semester. </w:t>
       </w:r>
     </w:p>
     <w:p/>
@@ -892,10 +813,7 @@
         <w:t>Collection</w:t>
       </w:r>
       <w:r>
-        <w:t>, which performs the appropriate locking and unlocking (when addin</w:t>
-      </w:r>
-      <w:r>
-        <w:t xml:space="preserve">g or removing information) (or not) to allow access to the underlying data in an appropriate manner. </w:t>
+        <w:t xml:space="preserve">, which performs the appropriate locking and unlocking (when adding or removing information) (or not) to allow access to the underlying data in an appropriate manner. </w:t>
       </w:r>
     </w:p>
     <w:p/>
@@ -910,10 +828,7 @@
     </w:p>
     <w:p>
       <w:r>
-        <w:t>We predicted the performance variations we were likely see would come from thread count, physical memory implementation, thread m</w:t>
-      </w:r>
-      <w:r>
-        <w:t>anagement, and processor count. As such, we perform each of the following tests multiple times, and then average the running time durations:</w:t>
+        <w:t>We predicted the performance variations we were likely see would come from thread count, physical memory implementation, thread management, and processor count. As such, we perform each of the following tests multiple times, and then average the running time durations:</w:t>
       </w:r>
     </w:p>
     <w:p>
@@ -999,15 +914,10 @@
         <w:t>v</w:t>
       </w:r>
       <w:r>
-        <w:t xml:space="preserve"> method </w:t>
-      </w:r>
-      <w:proofErr w:type="gramStart"/>
-      <w:r>
-        <w:t>of  thread</w:t>
-      </w:r>
-      <w:proofErr w:type="gramEnd"/>
-      <w:r>
-        <w:t xml:space="preserve"> management, on a </w:t>
+        <w:t xml:space="preserve"> method of </w:t>
+      </w:r>
+      <w:r>
+        <w:t xml:space="preserve">thread management, on a </w:t>
       </w:r>
       <w:r>
         <w:rPr>
@@ -1021,10 +931,7 @@
     </w:p>
     <w:p>
       <w:r>
-        <w:t xml:space="preserve">As such, we are able to tune 5 different parameters to quantize the effects of each </w:t>
-      </w:r>
-      <w:r>
-        <w:t>different factor.</w:t>
+        <w:t>As such, we are able to tune 5 different parameters to quantize the effects of each different factor.</w:t>
       </w:r>
     </w:p>
     <w:p/>
@@ -1033,11 +940,10 @@
         <w:rPr>
           <w:noProof/>
         </w:rPr>
-        <w:lastRenderedPageBreak/>
         <mc:AlternateContent>
           <mc:Choice Requires="wpg">
             <w:drawing>
-              <wp:anchor distT="0" distB="0" distL="114300" distR="114300" simplePos="0" relativeHeight="251652096" behindDoc="0" locked="0" layoutInCell="1" allowOverlap="1" wp14:anchorId="62B62AA8" wp14:editId="018F4CD8">
+              <wp:anchor distT="0" distB="0" distL="114300" distR="114300" simplePos="0" relativeHeight="251656192" behindDoc="0" locked="0" layoutInCell="1" allowOverlap="1" wp14:anchorId="62B62AA8" wp14:editId="018F4CD8">
                 <wp:simplePos x="0" y="0"/>
                 <wp:positionH relativeFrom="column">
                   <wp:posOffset>-457200</wp:posOffset>
@@ -1068,7 +974,7 @@
                           <pic:cNvPicPr/>
                         </pic:nvPicPr>
                         <pic:blipFill>
-                          <a:blip r:embed="rId9"/>
+                          <a:blip r:embed="rId7"/>
                           <a:srcRect/>
                           <a:stretch>
                             <a:fillRect/>
@@ -1117,14 +1023,27 @@
                               <w:r>
                                 <w:t>fig.</w:t>
                               </w:r>
-                              <w:fldSimple w:instr=" SEQ Figure \* ARABIC ">
-                                <w:r>
-                                  <w:rPr>
-                                    <w:noProof/>
-                                  </w:rPr>
-                                  <w:t>1</w:t>
-                                </w:r>
-                              </w:fldSimple>
+                              <w:r>
+                                <w:fldChar w:fldCharType="begin"/>
+                              </w:r>
+                              <w:r>
+                                <w:instrText xml:space="preserve"> SEQ Figure \* ARABIC </w:instrText>
+                              </w:r>
+                              <w:r>
+                                <w:fldChar w:fldCharType="separate"/>
+                              </w:r>
+                              <w:r>
+                                <w:rPr>
+                                  <w:noProof/>
+                                </w:rPr>
+                                <w:t>1</w:t>
+                              </w:r>
+                              <w:r>
+                                <w:rPr>
+                                  <w:noProof/>
+                                </w:rPr>
+                                <w:fldChar w:fldCharType="end"/>
+                              </w:r>
                               <w:r>
                                 <w:rPr>
                                   <w:noProof/>
@@ -1156,7 +1075,7 @@
               </wp:anchor>
             </w:drawing>
           </mc:Choice>
-          <mc:Fallback>
+          <mc:Fallback xmlns:w16se="http://schemas.microsoft.com/office/word/2015/wordml/symex" xmlns:cx1="http://schemas.microsoft.com/office/drawing/2015/9/8/chartex" xmlns:cx="http://schemas.microsoft.com/office/drawing/2014/chartex">
             <w:pict>
               <v:group w14:anchorId="62B62AA8" id="Group 10" o:spid="_x0000_s1026" style="position:absolute;margin-left:-36pt;margin-top:25.5pt;width:266.4pt;height:251.35pt;z-index:251652096;mso-width-relative:margin;mso-height-relative:margin" coordsize="47764,32886" o:gfxdata="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">
                 <v:shapetype id="_x0000_t75" coordsize="21600,21600" o:spt="75" o:preferrelative="t" path="m@4@5l@4@11@9@11@9@5xe" filled="f" stroked="f">
@@ -1234,7 +1153,7 @@
         <mc:AlternateContent>
           <mc:Choice Requires="wpg">
             <w:drawing>
-              <wp:anchor distT="0" distB="0" distL="114300" distR="114300" simplePos="0" relativeHeight="251669504" behindDoc="0" locked="0" layoutInCell="1" allowOverlap="1" wp14:anchorId="634AE398" wp14:editId="4B0A3C3F">
+              <wp:anchor distT="0" distB="0" distL="114300" distR="114300" simplePos="0" relativeHeight="251658240" behindDoc="0" locked="0" layoutInCell="1" allowOverlap="1" wp14:anchorId="634AE398" wp14:editId="4B0A3C3F">
                 <wp:simplePos x="0" y="0"/>
                 <wp:positionH relativeFrom="column">
                   <wp:posOffset>3133725</wp:posOffset>
@@ -1320,14 +1239,27 @@
                               <w:r>
                                 <w:t>fig.</w:t>
                               </w:r>
-                              <w:fldSimple w:instr=" SEQ Figure \* ARABIC ">
-                                <w:r>
-                                  <w:rPr>
-                                    <w:noProof/>
-                                  </w:rPr>
-                                  <w:t>2</w:t>
-                                </w:r>
-                              </w:fldSimple>
+                              <w:r>
+                                <w:fldChar w:fldCharType="begin"/>
+                              </w:r>
+                              <w:r>
+                                <w:instrText xml:space="preserve"> SEQ Figure \* ARABIC </w:instrText>
+                              </w:r>
+                              <w:r>
+                                <w:fldChar w:fldCharType="separate"/>
+                              </w:r>
+                              <w:r>
+                                <w:rPr>
+                                  <w:noProof/>
+                                </w:rPr>
+                                <w:t>2</w:t>
+                              </w:r>
+                              <w:r>
+                                <w:rPr>
+                                  <w:noProof/>
+                                </w:rPr>
+                                <w:fldChar w:fldCharType="end"/>
+                              </w:r>
                               <w:r>
                                 <w:t xml:space="preserve"> </w:t>
                               </w:r>
@@ -1359,7 +1291,7 @@
               </wp:anchor>
             </w:drawing>
           </mc:Choice>
-          <mc:Fallback>
+          <mc:Fallback xmlns:w16se="http://schemas.microsoft.com/office/word/2015/wordml/symex" xmlns:cx1="http://schemas.microsoft.com/office/drawing/2015/9/8/chartex" xmlns:cx="http://schemas.microsoft.com/office/drawing/2014/chartex">
             <w:pict>
               <v:group w14:anchorId="634AE398" id="Group 12" o:spid="_x0000_s1029" style="position:absolute;margin-left:246.75pt;margin-top:25.5pt;width:266.4pt;height:252pt;z-index:251669504;mso-width-relative:margin;mso-height-relative:margin" coordorigin="" coordsize="47910,33071" o:gfxdata="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">
                 <v:shape id="image02.png" o:spid="_x0000_s1030" type="#_x0000_t75" style="position:absolute;width:47910;height:28420;visibility:visible;mso-wrap-style:square" o:gfxdata="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">
@@ -1412,14 +1344,7 @@
           <w:b/>
           <w:u w:val="single"/>
         </w:rPr>
-        <w:t xml:space="preserve">Testing </w:t>
-      </w:r>
-      <w:r>
-        <w:rPr>
-          <w:b/>
-          <w:u w:val="single"/>
-        </w:rPr>
-        <w:t>Results and Discussion</w:t>
+        <w:t>Testing Results and Discussion</w:t>
       </w:r>
     </w:p>
     <w:p>
@@ -1435,7 +1360,7 @@
         <mc:AlternateContent>
           <mc:Choice Requires="wpg">
             <w:drawing>
-              <wp:anchor distT="0" distB="0" distL="114300" distR="114300" simplePos="0" relativeHeight="251675648" behindDoc="0" locked="0" layoutInCell="1" allowOverlap="1" wp14:anchorId="22CA66BA" wp14:editId="49D3C10A">
+              <wp:anchor distT="0" distB="0" distL="114300" distR="114300" simplePos="0" relativeHeight="251659264" behindDoc="0" locked="0" layoutInCell="1" allowOverlap="1" wp14:anchorId="22CA66BA" wp14:editId="49D3C10A">
                 <wp:simplePos x="0" y="0"/>
                 <wp:positionH relativeFrom="column">
                   <wp:posOffset>447675</wp:posOffset>
@@ -1505,14 +1430,27 @@
                               <w:r>
                                 <w:t>fig.</w:t>
                               </w:r>
-                              <w:fldSimple w:instr=" SEQ Figure \* ARABIC ">
-                                <w:r>
-                                  <w:rPr>
-                                    <w:noProof/>
-                                  </w:rPr>
-                                  <w:t>3</w:t>
-                                </w:r>
-                              </w:fldSimple>
+                              <w:r>
+                                <w:fldChar w:fldCharType="begin"/>
+                              </w:r>
+                              <w:r>
+                                <w:instrText xml:space="preserve"> SEQ Figure \* ARABIC </w:instrText>
+                              </w:r>
+                              <w:r>
+                                <w:fldChar w:fldCharType="separate"/>
+                              </w:r>
+                              <w:r>
+                                <w:rPr>
+                                  <w:noProof/>
+                                </w:rPr>
+                                <w:t>3</w:t>
+                              </w:r>
+                              <w:r>
+                                <w:rPr>
+                                  <w:noProof/>
+                                </w:rPr>
+                                <w:fldChar w:fldCharType="end"/>
+                              </w:r>
                               <w:r>
                                 <w:t xml:space="preserve"> </w:t>
                               </w:r>
@@ -1547,7 +1485,7 @@
               </wp:anchor>
             </w:drawing>
           </mc:Choice>
-          <mc:Fallback>
+          <mc:Fallback xmlns:w16se="http://schemas.microsoft.com/office/word/2015/wordml/symex" xmlns:cx1="http://schemas.microsoft.com/office/drawing/2015/9/8/chartex" xmlns:cx="http://schemas.microsoft.com/office/drawing/2014/chartex">
             <w:pict>
               <v:group w14:anchorId="22CA66BA" id="Group 15" o:spid="_x0000_s1032" style="position:absolute;margin-left:35.25pt;margin-top:442.55pt;width:392.25pt;height:274.45pt;z-index:251675648;mso-position-vertical-relative:page" coordsize="49815,34855" o:gfxdata="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">
                 <v:shape id="Chart 13" o:spid="_x0000_s1033" type="#_x0000_t75" style="position:absolute;width:49865;height:30419;visibility:visible" o:gfxdata="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">
@@ -1621,17 +1559,17 @@
         <w:t>better at lower total thread creation numbers</w:t>
       </w:r>
       <w:r>
-        <w:t xml:space="preserve"> (fig.3) but did not appear significantly different with high thread numbers. To explore this </w:t>
+        <w:t xml:space="preserve"> (fig.3) but </w:t>
+      </w:r>
+      <w:r>
+        <w:lastRenderedPageBreak/>
+        <w:t xml:space="preserve">did not appear significantly different with high thread numbers. To explore this </w:t>
       </w:r>
       <w:r>
         <w:t>difference,</w:t>
       </w:r>
       <w:r>
-        <w:t xml:space="preserve"> we </w:t>
-      </w:r>
-      <w:r>
-        <w:lastRenderedPageBreak/>
-        <w:t>chose 64 as a limit</w:t>
+        <w:t xml:space="preserve"> we chose 64 as a limit</w:t>
       </w:r>
       <w:r>
         <w:t xml:space="preserve"> for total threads running and performed both management schemes with varying numbers of tasks performed</w:t>
@@ -1645,20 +1583,10 @@
       <w:r>
         <w:t>thread pools as the number of tasks grew higher than those conducted in previous experiments.</w:t>
       </w:r>
-      <w:bookmarkStart w:id="1" w:name="_GoBack"/>
-      <w:bookmarkEnd w:id="1"/>
-    </w:p>
-    <w:p>
-      <w:pPr>
-        <w:jc w:val="center"/>
-      </w:pPr>
-      <w:r>
-        <w:rPr>
-          <w:noProof/>
-        </w:rPr>
-        <w:t xml:space="preserve"> </w:t>
-      </w:r>
-    </w:p>
+    </w:p>
+    <w:p/>
+    <w:bookmarkStart w:id="0" w:name="_GoBack"/>
+    <w:bookmarkEnd w:id="0"/>
     <w:p>
       <w:r>
         <w:rPr>
@@ -1667,7 +1595,7 @@
         <mc:AlternateContent>
           <mc:Choice Requires="wpg">
             <w:drawing>
-              <wp:anchor distT="0" distB="0" distL="114300" distR="114300" simplePos="0" relativeHeight="251685888" behindDoc="0" locked="0" layoutInCell="1" allowOverlap="1" wp14:anchorId="0871B5C8" wp14:editId="0D5761F9">
+              <wp:anchor distT="0" distB="0" distL="114300" distR="114300" simplePos="0" relativeHeight="251660288" behindDoc="0" locked="0" layoutInCell="1" allowOverlap="1" wp14:anchorId="0871B5C8" wp14:editId="0D5761F9">
                 <wp:simplePos x="0" y="0"/>
                 <wp:positionH relativeFrom="column">
                   <wp:posOffset>352425</wp:posOffset>
@@ -1759,7 +1687,7 @@
               </wp:anchor>
             </w:drawing>
           </mc:Choice>
-          <mc:Fallback>
+          <mc:Fallback xmlns:w16se="http://schemas.microsoft.com/office/word/2015/wordml/symex" xmlns:cx1="http://schemas.microsoft.com/office/drawing/2015/9/8/chartex" xmlns:cx="http://schemas.microsoft.com/office/drawing/2014/chartex">
             <w:pict>
               <v:group w14:anchorId="0871B5C8" id="Group 20" o:spid="_x0000_s1035" style="position:absolute;margin-left:27.75pt;margin-top:116.25pt;width:393pt;height:272.2pt;z-index:251685888;mso-position-vertical-relative:page;mso-height-relative:margin" coordsize="49911,34569" o:gfxdata="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">
                 <v:shape id="Text Box 17" o:spid="_x0000_s1036" type="#_x0000_t202" style="position:absolute;top:30670;width:49815;height:3899;visibility:visible;mso-wrap-style:square;v-text-anchor:top" o:gfxdata="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" stroked="f">
@@ -1795,111 +1723,6 @@
         </mc:AlternateContent>
       </w:r>
     </w:p>
-    <w:p/>
-    <w:p>
-      <w:r>
-        <w:br w:type="page"/>
-      </w:r>
-    </w:p>
-    <w:p/>
-    <w:p>
-      <w:r>
-        <w:rPr>
-          <w:noProof/>
-        </w:rPr>
-        <w:drawing>
-          <wp:anchor distT="114300" distB="114300" distL="114300" distR="114300" simplePos="0" relativeHeight="251651072" behindDoc="0" locked="0" layoutInCell="0" hidden="0" allowOverlap="0" wp14:anchorId="1005EDFC" wp14:editId="4E87A7C6">
-            <wp:simplePos x="0" y="0"/>
-            <wp:positionH relativeFrom="margin">
-              <wp:posOffset>0</wp:posOffset>
-            </wp:positionH>
-            <wp:positionV relativeFrom="paragraph">
-              <wp:posOffset>2752725</wp:posOffset>
-            </wp:positionV>
-            <wp:extent cx="3026736" cy="2414588"/>
-            <wp:effectExtent l="0" t="0" r="0" b="0"/>
-            <wp:wrapTopAndBottom distT="114300" distB="114300"/>
-            <wp:docPr id="2" name="image05.png" descr="Dashboard 2.png"/>
-            <wp:cNvGraphicFramePr/>
-            <a:graphic xmlns:a="http://schemas.openxmlformats.org/drawingml/2006/main">
-              <a:graphicData uri="http://schemas.openxmlformats.org/drawingml/2006/picture">
-                <pic:pic xmlns:pic="http://schemas.openxmlformats.org/drawingml/2006/picture">
-                  <pic:nvPicPr>
-                    <pic:cNvPr id="0" name="image05.png" descr="Dashboard 2.png"/>
-                    <pic:cNvPicPr preferRelativeResize="0"/>
-                  </pic:nvPicPr>
-                  <pic:blipFill>
-                    <a:blip r:embed="rId17"/>
-                    <a:srcRect/>
-                    <a:stretch>
-                      <a:fillRect/>
-                    </a:stretch>
-                  </pic:blipFill>
-                  <pic:spPr>
-                    <a:xfrm>
-                      <a:off x="0" y="0"/>
-                      <a:ext cx="3026736" cy="2414588"/>
-                    </a:xfrm>
-                    <a:prstGeom prst="rect">
-                      <a:avLst/>
-                    </a:prstGeom>
-                    <a:ln/>
-                  </pic:spPr>
-                </pic:pic>
-              </a:graphicData>
-            </a:graphic>
-          </wp:anchor>
-        </w:drawing>
-      </w:r>
-      <w:r>
-        <w:rPr>
-          <w:noProof/>
-        </w:rPr>
-        <w:drawing>
-          <wp:anchor distT="114300" distB="114300" distL="114300" distR="114300" simplePos="0" relativeHeight="251652096" behindDoc="0" locked="0" layoutInCell="0" hidden="0" allowOverlap="0" wp14:anchorId="453C3EDB" wp14:editId="33442EED">
-            <wp:simplePos x="0" y="0"/>
-            <wp:positionH relativeFrom="margin">
-              <wp:posOffset>0</wp:posOffset>
-            </wp:positionH>
-            <wp:positionV relativeFrom="paragraph">
-              <wp:posOffset>0</wp:posOffset>
-            </wp:positionV>
-            <wp:extent cx="3143250" cy="2517056"/>
-            <wp:effectExtent l="0" t="0" r="0" b="0"/>
-            <wp:wrapTopAndBottom distT="114300" distB="114300"/>
-            <wp:docPr id="4" name="image07.png" descr="Dashboard 1.png"/>
-            <wp:cNvGraphicFramePr/>
-            <a:graphic xmlns:a="http://schemas.openxmlformats.org/drawingml/2006/main">
-              <a:graphicData uri="http://schemas.openxmlformats.org/drawingml/2006/picture">
-                <pic:pic xmlns:pic="http://schemas.openxmlformats.org/drawingml/2006/picture">
-                  <pic:nvPicPr>
-                    <pic:cNvPr id="0" name="image07.png" descr="Dashboard 1.png"/>
-                    <pic:cNvPicPr preferRelativeResize="0"/>
-                  </pic:nvPicPr>
-                  <pic:blipFill>
-                    <a:blip r:embed="rId18"/>
-                    <a:srcRect/>
-                    <a:stretch>
-                      <a:fillRect/>
-                    </a:stretch>
-                  </pic:blipFill>
-                  <pic:spPr>
-                    <a:xfrm>
-                      <a:off x="0" y="0"/>
-                      <a:ext cx="3143250" cy="2517056"/>
-                    </a:xfrm>
-                    <a:prstGeom prst="rect">
-                      <a:avLst/>
-                    </a:prstGeom>
-                    <a:ln/>
-                  </pic:spPr>
-                </pic:pic>
-              </a:graphicData>
-            </a:graphic>
-          </wp:anchor>
-        </w:drawing>
-      </w:r>
-    </w:p>
     <w:sectPr>
       <w:pgSz w:w="12240" w:h="15840"/>
       <w:pgMar w:top="1440" w:right="1440" w:bottom="1440" w:left="1440" w:header="720" w:footer="720" w:gutter="0"/>
@@ -1910,39 +1733,9 @@
 </w:document>
 </file>
 
-<file path=word/comments.xml><?xml version="1.0" encoding="utf-8"?>
-<w:comments xmlns:wpc="http://schemas.microsoft.com/office/word/2010/wordprocessingCanvas" xmlns:cx="http://schemas.microsoft.com/office/drawing/2014/chartex" xmlns:cx1="http://schemas.microsoft.com/office/drawing/2015/9/8/chartex" xmlns:mc="http://schemas.openxmlformats.org/markup-compatibility/2006" xmlns:o="urn:schemas-microsoft-com:office:office" xmlns:r="http://schemas.openxmlformats.org/officeDocument/2006/relationships" xmlns:m="http://schemas.openxmlformats.org/officeDocument/2006/math" xmlns:v="urn:schemas-microsoft-com:vml" xmlns:wp14="http://schemas.microsoft.com/office/word/2010/wordprocessingDrawing" xmlns:wp="http://schemas.openxmlformats.org/drawingml/2006/wordprocessingDrawing" xmlns:w10="urn:schemas-microsoft-com:office:word" xmlns:w="http://schemas.openxmlformats.org/wordprocessingml/2006/main" xmlns:w14="http://schemas.microsoft.com/office/word/2010/wordml" xmlns:w15="http://schemas.microsoft.com/office/word/2012/wordml" xmlns:w16se="http://schemas.microsoft.com/office/word/2015/wordml/symex" xmlns:wpg="http://schemas.microsoft.com/office/word/2010/wordprocessingGroup" xmlns:wpi="http://schemas.microsoft.com/office/word/2010/wordprocessingInk" xmlns:wne="http://schemas.microsoft.com/office/word/2006/wordml" xmlns:wps="http://schemas.microsoft.com/office/word/2010/wordprocessingShape" mc:Ignorable="w14 w15 w16se wp14">
-  <w:comment w:id="0" w:author="Warren Ferrell" w:date="2016-04-18T01:31:00Z" w:initials="">
-    <w:p>
-      <w:pPr>
-        <w:widowControl w:val="0"/>
-        <w:spacing w:line="240" w:lineRule="auto"/>
-      </w:pPr>
-      <w:r>
-        <w:t xml:space="preserve">we </w:t>
-      </w:r>
-      <w:proofErr w:type="spellStart"/>
-      <w:r>
-        <w:t>didnt</w:t>
-      </w:r>
-      <w:proofErr w:type="spellEnd"/>
-      <w:r>
-        <w:t>' do this...</w:t>
-      </w:r>
-    </w:p>
-  </w:comment>
-</w:comments>
-</file>
-
-<file path=word/commentsExtended.xml><?xml version="1.0" encoding="utf-8"?>
-<w15:commentsEx xmlns:wpc="http://schemas.microsoft.com/office/word/2010/wordprocessingCanvas" xmlns:cx="http://schemas.microsoft.com/office/drawing/2014/chartex" xmlns:cx1="http://schemas.microsoft.com/office/drawing/2015/9/8/chartex" xmlns:mc="http://schemas.openxmlformats.org/markup-compatibility/2006" xmlns:o="urn:schemas-microsoft-com:office:office" xmlns:r="http://schemas.openxmlformats.org/officeDocument/2006/relationships" xmlns:m="http://schemas.openxmlformats.org/officeDocument/2006/math" xmlns:v="urn:schemas-microsoft-com:vml" xmlns:wp14="http://schemas.microsoft.com/office/word/2010/wordprocessingDrawing" xmlns:wp="http://schemas.openxmlformats.org/drawingml/2006/wordprocessingDrawing" xmlns:w10="urn:schemas-microsoft-com:office:word" xmlns:w="http://schemas.openxmlformats.org/wordprocessingml/2006/main" xmlns:w14="http://schemas.microsoft.com/office/word/2010/wordml" xmlns:w15="http://schemas.microsoft.com/office/word/2012/wordml" xmlns:w16se="http://schemas.microsoft.com/office/word/2015/wordml/symex" xmlns:wpg="http://schemas.microsoft.com/office/word/2010/wordprocessingGroup" xmlns:wpi="http://schemas.microsoft.com/office/word/2010/wordprocessingInk" xmlns:wne="http://schemas.microsoft.com/office/word/2006/wordml" xmlns:wps="http://schemas.microsoft.com/office/word/2010/wordprocessingShape" mc:Ignorable="w14 w15 w16se wp14">
-  <w15:commentEx w15:paraId="6C56364A" w15:done="0"/>
-</w15:commentsEx>
-</file>
-
 <file path=word/numbering.xml><?xml version="1.0" encoding="utf-8"?>
-<w:numbering xmlns:wpc="http://schemas.microsoft.com/office/word/2010/wordprocessingCanvas" xmlns:cx="http://schemas.microsoft.com/office/drawing/2014/chartex" xmlns:cx1="http://schemas.microsoft.com/office/drawing/2015/9/8/chartex" xmlns:mc="http://schemas.openxmlformats.org/markup-compatibility/2006" xmlns:o="urn:schemas-microsoft-com:office:office" xmlns:r="http://schemas.openxmlformats.org/officeDocument/2006/relationships" xmlns:m="http://schemas.openxmlformats.org/officeDocument/2006/math" xmlns:v="urn:schemas-microsoft-com:vml" xmlns:wp14="http://schemas.microsoft.com/office/word/2010/wordprocessingDrawing" xmlns:wp="http://schemas.openxmlformats.org/drawingml/2006/wordprocessingDrawing" xmlns:w10="urn:schemas-microsoft-com:office:word" xmlns:w="http://schemas.openxmlformats.org/wordprocessingml/2006/main" xmlns:w14="http://schemas.microsoft.com/office/word/2010/wordml" xmlns:w15="http://schemas.microsoft.com/office/word/2012/wordml" xmlns:w16se="http://schemas.microsoft.com/office/word/2015/wordml/symex" xmlns:wpg="http://schemas.microsoft.com/office/word/2010/wordprocessingGroup" xmlns:wpi="http://schemas.microsoft.com/office/word/2010/wordprocessingInk" xmlns:wne="http://schemas.microsoft.com/office/word/2006/wordml" xmlns:wps="http://schemas.microsoft.com/office/word/2010/wordprocessingShape" mc:Ignorable="w14 w15 w16se wp14">
-  <w:abstractNum w:abstractNumId="0" w15:restartNumberingAfterBreak="0">
+<w:numbering xmlns:wpc="http://schemas.microsoft.com/office/word/2010/wordprocessingCanvas" xmlns:mo="http://schemas.microsoft.com/office/mac/office/2008/main" xmlns:mc="http://schemas.openxmlformats.org/markup-compatibility/2006" xmlns:mv="urn:schemas-microsoft-com:mac:vml" xmlns:o="urn:schemas-microsoft-com:office:office" xmlns:r="http://schemas.openxmlformats.org/officeDocument/2006/relationships" xmlns:m="http://schemas.openxmlformats.org/officeDocument/2006/math" xmlns:v="urn:schemas-microsoft-com:vml" xmlns:wp14="http://schemas.microsoft.com/office/word/2010/wordprocessingDrawing" xmlns:wp="http://schemas.openxmlformats.org/drawingml/2006/wordprocessingDrawing" xmlns:w10="urn:schemas-microsoft-com:office:word" xmlns:w="http://schemas.openxmlformats.org/wordprocessingml/2006/main" xmlns:w14="http://schemas.microsoft.com/office/word/2010/wordml" xmlns:w15="http://schemas.microsoft.com/office/word/2012/wordml" xmlns:wpg="http://schemas.microsoft.com/office/word/2010/wordprocessingGroup" xmlns:wpi="http://schemas.microsoft.com/office/word/2010/wordprocessingInk" xmlns:wne="http://schemas.microsoft.com/office/word/2006/wordml" xmlns:wps="http://schemas.microsoft.com/office/word/2010/wordprocessingShape" mc:Ignorable="w14 w15 wp14">
+  <w:abstractNum w:abstractNumId="0">
     <w:nsid w:val="2439472C"/>
     <w:multiLevelType w:val="multilevel"/>
     <w:tmpl w:val="2D06A0E8"/>
@@ -2055,7 +1848,7 @@
       </w:rPr>
     </w:lvl>
   </w:abstractNum>
-  <w:abstractNum w:abstractNumId="1" w15:restartNumberingAfterBreak="0">
+  <w:abstractNum w:abstractNumId="1">
     <w:nsid w:val="29A1531E"/>
     <w:multiLevelType w:val="multilevel"/>
     <w:tmpl w:val="D59E9E08"/>
@@ -2168,7 +1961,7 @@
       </w:rPr>
     </w:lvl>
   </w:abstractNum>
-  <w:abstractNum w:abstractNumId="2" w15:restartNumberingAfterBreak="0">
+  <w:abstractNum w:abstractNumId="2">
     <w:nsid w:val="2BAD5355"/>
     <w:multiLevelType w:val="multilevel"/>
     <w:tmpl w:val="4674258C"/>
@@ -2281,7 +2074,7 @@
       </w:rPr>
     </w:lvl>
   </w:abstractNum>
-  <w:abstractNum w:abstractNumId="3" w15:restartNumberingAfterBreak="0">
+  <w:abstractNum w:abstractNumId="3">
     <w:nsid w:val="6C375635"/>
     <w:multiLevelType w:val="multilevel"/>
     <w:tmpl w:val="0AD62AD2"/>
@@ -2409,16 +2202,8 @@
 </w:numbering>
 </file>
 
-<file path=word/people.xml><?xml version="1.0" encoding="utf-8"?>
-<w15:people xmlns:wpc="http://schemas.microsoft.com/office/word/2010/wordprocessingCanvas" xmlns:cx="http://schemas.microsoft.com/office/drawing/2014/chartex" xmlns:cx1="http://schemas.microsoft.com/office/drawing/2015/9/8/chartex" xmlns:mc="http://schemas.openxmlformats.org/markup-compatibility/2006" xmlns:o="urn:schemas-microsoft-com:office:office" xmlns:r="http://schemas.openxmlformats.org/officeDocument/2006/relationships" xmlns:m="http://schemas.openxmlformats.org/officeDocument/2006/math" xmlns:v="urn:schemas-microsoft-com:vml" xmlns:wp14="http://schemas.microsoft.com/office/word/2010/wordprocessingDrawing" xmlns:wp="http://schemas.openxmlformats.org/drawingml/2006/wordprocessingDrawing" xmlns:w10="urn:schemas-microsoft-com:office:word" xmlns:w="http://schemas.openxmlformats.org/wordprocessingml/2006/main" xmlns:w14="http://schemas.microsoft.com/office/word/2010/wordml" xmlns:w15="http://schemas.microsoft.com/office/word/2012/wordml" xmlns:w16se="http://schemas.microsoft.com/office/word/2015/wordml/symex" xmlns:wpg="http://schemas.microsoft.com/office/word/2010/wordprocessingGroup" xmlns:wpi="http://schemas.microsoft.com/office/word/2010/wordprocessingInk" xmlns:wne="http://schemas.microsoft.com/office/word/2006/wordml" xmlns:wps="http://schemas.microsoft.com/office/word/2010/wordprocessingShape" mc:Ignorable="w14 w15 w16se wp14">
-  <w15:person w15:author="Warren Ferrell">
-    <w15:presenceInfo w15:providerId="None" w15:userId="Warren Ferrell"/>
-  </w15:person>
-</w15:people>
-</file>
-
 <file path=word/styles.xml><?xml version="1.0" encoding="utf-8"?>
-<w:styles xmlns:mc="http://schemas.openxmlformats.org/markup-compatibility/2006" xmlns:r="http://schemas.openxmlformats.org/officeDocument/2006/relationships" xmlns:w="http://schemas.openxmlformats.org/wordprocessingml/2006/main" xmlns:w14="http://schemas.microsoft.com/office/word/2010/wordml" xmlns:w15="http://schemas.microsoft.com/office/word/2012/wordml" xmlns:w16se="http://schemas.microsoft.com/office/word/2015/wordml/symex" mc:Ignorable="w14 w15 w16se">
+<w:styles xmlns:mc="http://schemas.openxmlformats.org/markup-compatibility/2006" xmlns:r="http://schemas.openxmlformats.org/officeDocument/2006/relationships" xmlns:w="http://schemas.openxmlformats.org/wordprocessingml/2006/main" xmlns:w14="http://schemas.microsoft.com/office/word/2010/wordml" xmlns:w15="http://schemas.microsoft.com/office/word/2012/wordml" mc:Ignorable="w14 w15">
   <w:docDefaults>
     <w:rPrDefault>
       <w:rPr>
@@ -2435,7 +2220,7 @@
       </w:pPr>
     </w:pPrDefault>
   </w:docDefaults>
-  <w:latentStyles w:defLockedState="0" w:defUIPriority="99" w:defSemiHidden="0" w:defUnhideWhenUsed="0" w:defQFormat="0" w:count="371">
+  <w:latentStyles w:defLockedState="0" w:defUIPriority="99" w:defSemiHidden="0" w:defUnhideWhenUsed="0" w:defQFormat="0" w:count="380">
     <w:lsdException w:name="Normal" w:uiPriority="0" w:qFormat="1"/>
     <w:lsdException w:name="heading 1" w:uiPriority="9" w:qFormat="1"/>
     <w:lsdException w:name="heading 2" w:semiHidden="1" w:uiPriority="9" w:unhideWhenUsed="1" w:qFormat="1"/>
@@ -2971,6 +2756,13 @@
     <w:tblPr>
       <w:tblStyleRowBandSize w:val="1"/>
       <w:tblStyleColBandSize w:val="1"/>
+      <w:tblInd w:w="0" w:type="dxa"/>
+      <w:tblCellMar>
+        <w:top w:w="0" w:type="dxa"/>
+        <w:left w:w="108" w:type="dxa"/>
+        <w:bottom w:w="0" w:type="dxa"/>
+        <w:right w:w="108" w:type="dxa"/>
+      </w:tblCellMar>
     </w:tblPr>
   </w:style>
   <w:style w:type="paragraph" w:styleId="CommentText">
@@ -3063,7 +2855,7 @@
 </file>
 
 <file path=word/charts/chart1.xml><?xml version="1.0" encoding="utf-8"?>
-<c:chartSpace xmlns:c="http://schemas.openxmlformats.org/drawingml/2006/chart" xmlns:a="http://schemas.openxmlformats.org/drawingml/2006/main" xmlns:r="http://schemas.openxmlformats.org/officeDocument/2006/relationships" xmlns:c16r2="http://schemas.microsoft.com/office/drawing/2015/06/chart">
+<c:chartSpace xmlns:c="http://schemas.openxmlformats.org/drawingml/2006/chart" xmlns:a="http://schemas.openxmlformats.org/drawingml/2006/main" xmlns:r="http://schemas.openxmlformats.org/officeDocument/2006/relationships">
   <c:date1904 val="0"/>
   <c:lang val="en-US"/>
   <c:roundedCorners val="0"/>
@@ -3166,34 +2958,34 @@
                 <c:formatCode>General</c:formatCode>
                 <c:ptCount val="10"/>
                 <c:pt idx="0">
-                  <c:v>1</c:v>
+                  <c:v>1.0</c:v>
                 </c:pt>
                 <c:pt idx="1">
-                  <c:v>2</c:v>
+                  <c:v>2.0</c:v>
                 </c:pt>
                 <c:pt idx="2">
-                  <c:v>4</c:v>
+                  <c:v>4.0</c:v>
                 </c:pt>
                 <c:pt idx="3">
-                  <c:v>8</c:v>
+                  <c:v>8.0</c:v>
                 </c:pt>
                 <c:pt idx="4">
-                  <c:v>16</c:v>
+                  <c:v>16.0</c:v>
                 </c:pt>
                 <c:pt idx="5">
-                  <c:v>32</c:v>
+                  <c:v>32.0</c:v>
                 </c:pt>
                 <c:pt idx="6">
-                  <c:v>64</c:v>
+                  <c:v>64.0</c:v>
                 </c:pt>
                 <c:pt idx="7">
-                  <c:v>128</c:v>
+                  <c:v>128.0</c:v>
                 </c:pt>
                 <c:pt idx="8">
-                  <c:v>256</c:v>
+                  <c:v>256.0</c:v>
                 </c:pt>
                 <c:pt idx="9">
-                  <c:v>512</c:v>
+                  <c:v>512.0</c:v>
                 </c:pt>
               </c:numCache>
             </c:numRef>
@@ -3208,25 +3000,25 @@
                   <c:v>3669.473708</c:v>
                 </c:pt>
                 <c:pt idx="1">
-                  <c:v>2280.6450869999999</c:v>
+                  <c:v>2280.645087</c:v>
                 </c:pt>
                 <c:pt idx="2">
-                  <c:v>1440.8822660000001</c:v>
+                  <c:v>1440.882266</c:v>
                 </c:pt>
                 <c:pt idx="3">
-                  <c:v>1075.1591900000001</c:v>
+                  <c:v>1075.15919</c:v>
                 </c:pt>
                 <c:pt idx="4">
                   <c:v>1076.333707</c:v>
                 </c:pt>
                 <c:pt idx="5">
-                  <c:v>1099.9366319999999</c:v>
+                  <c:v>1099.936632</c:v>
                 </c:pt>
                 <c:pt idx="6">
                   <c:v>1048.354689</c:v>
                 </c:pt>
                 <c:pt idx="7">
-                  <c:v>1029.5478049999999</c:v>
+                  <c:v>1029.547805</c:v>
                 </c:pt>
                 <c:pt idx="8">
                   <c:v>1096.66039</c:v>
@@ -3238,7 +3030,7 @@
             </c:numRef>
           </c:val>
           <c:smooth val="0"/>
-          <c:extLst>
+          <c:extLst xmlns:c16r2="http://schemas.microsoft.com/office/drawing/2015/06/chart">
             <c:ext xmlns:c16="http://schemas.microsoft.com/office/drawing/2014/chart" uri="{C3380CC4-5D6E-409C-BE32-E72D297353CC}">
               <c16:uniqueId val="{00000000-9EC5-4181-B004-A3D95F240193}"/>
             </c:ext>
@@ -3257,40 +3049,40 @@
                 <c:formatCode>General</c:formatCode>
                 <c:ptCount val="10"/>
                 <c:pt idx="0">
-                  <c:v>4785.5410789999996</c:v>
+                  <c:v>4785.541079</c:v>
                 </c:pt>
                 <c:pt idx="1">
-                  <c:v>3109.4003210000001</c:v>
+                  <c:v>3109.400321</c:v>
                 </c:pt>
                 <c:pt idx="2">
-                  <c:v>1917.1608220000001</c:v>
+                  <c:v>1917.160822</c:v>
                 </c:pt>
                 <c:pt idx="3">
-                  <c:v>1471.4086380000001</c:v>
+                  <c:v>1471.408638</c:v>
                 </c:pt>
                 <c:pt idx="4">
-                  <c:v>1278.3995600000001</c:v>
+                  <c:v>1278.39956</c:v>
                 </c:pt>
                 <c:pt idx="5">
-                  <c:v>1161.7301150000001</c:v>
+                  <c:v>1161.730115</c:v>
                 </c:pt>
                 <c:pt idx="6">
-                  <c:v>1130.2465110000001</c:v>
+                  <c:v>1130.246511</c:v>
                 </c:pt>
                 <c:pt idx="7">
-                  <c:v>1193.4618170000001</c:v>
+                  <c:v>1193.461817</c:v>
                 </c:pt>
                 <c:pt idx="8">
                   <c:v>1137.375783</c:v>
                 </c:pt>
                 <c:pt idx="9">
-                  <c:v>1229.4550449999999</c:v>
+                  <c:v>1229.455045</c:v>
                 </c:pt>
               </c:numCache>
             </c:numRef>
           </c:val>
           <c:smooth val="0"/>
-          <c:extLst>
+          <c:extLst xmlns:c16r2="http://schemas.microsoft.com/office/drawing/2015/06/chart">
             <c:ext xmlns:c16="http://schemas.microsoft.com/office/drawing/2014/chart" uri="{C3380CC4-5D6E-409C-BE32-E72D297353CC}">
               <c16:uniqueId val="{00000001-9EC5-4181-B004-A3D95F240193}"/>
             </c:ext>
@@ -3306,11 +3098,11 @@
         </c:dLbls>
         <c:marker val="1"/>
         <c:smooth val="0"/>
-        <c:axId val="429437608"/>
-        <c:axId val="429442856"/>
+        <c:axId val="2129982832"/>
+        <c:axId val="2129950544"/>
       </c:lineChart>
       <c:catAx>
-        <c:axId val="429437608"/>
+        <c:axId val="2129982832"/>
         <c:scaling>
           <c:orientation val="minMax"/>
         </c:scaling>
@@ -3376,7 +3168,7 @@
             <a:endParaRPr lang="en-US"/>
           </a:p>
         </c:txPr>
-        <c:crossAx val="429442856"/>
+        <c:crossAx val="2129950544"/>
         <c:crosses val="autoZero"/>
         <c:auto val="1"/>
         <c:lblAlgn val="ctr"/>
@@ -3384,7 +3176,7 @@
         <c:noMultiLvlLbl val="0"/>
       </c:catAx>
       <c:valAx>
-        <c:axId val="429442856"/>
+        <c:axId val="2129950544"/>
         <c:scaling>
           <c:orientation val="minMax"/>
         </c:scaling>
@@ -3471,7 +3263,7 @@
             <a:endParaRPr lang="en-US"/>
           </a:p>
         </c:txPr>
-        <c:crossAx val="429437608"/>
+        <c:crossAx val="2129982832"/>
         <c:crosses val="autoZero"/>
         <c:crossBetween val="between"/>
       </c:valAx>
@@ -3529,7 +3321,7 @@
 </file>
 
 <file path=word/charts/chart2.xml><?xml version="1.0" encoding="utf-8"?>
-<c:chartSpace xmlns:c="http://schemas.openxmlformats.org/drawingml/2006/chart" xmlns:a="http://schemas.openxmlformats.org/drawingml/2006/main" xmlns:r="http://schemas.openxmlformats.org/officeDocument/2006/relationships" xmlns:c16r2="http://schemas.microsoft.com/office/drawing/2015/06/chart">
+<c:chartSpace xmlns:c="http://schemas.openxmlformats.org/drawingml/2006/chart" xmlns:a="http://schemas.openxmlformats.org/drawingml/2006/main" xmlns:r="http://schemas.openxmlformats.org/officeDocument/2006/relationships">
   <c:date1904 val="0"/>
   <c:lang val="en-US"/>
   <c:roundedCorners val="0"/>
@@ -3621,40 +3413,40 @@
                 <c:formatCode>General</c:formatCode>
                 <c:ptCount val="12"/>
                 <c:pt idx="0">
-                  <c:v>1</c:v>
+                  <c:v>1.0</c:v>
                 </c:pt>
                 <c:pt idx="1">
-                  <c:v>2</c:v>
+                  <c:v>2.0</c:v>
                 </c:pt>
                 <c:pt idx="2">
-                  <c:v>4</c:v>
+                  <c:v>4.0</c:v>
                 </c:pt>
                 <c:pt idx="3">
-                  <c:v>8</c:v>
+                  <c:v>8.0</c:v>
                 </c:pt>
                 <c:pt idx="4">
-                  <c:v>16</c:v>
+                  <c:v>16.0</c:v>
                 </c:pt>
                 <c:pt idx="5">
-                  <c:v>32</c:v>
+                  <c:v>32.0</c:v>
                 </c:pt>
                 <c:pt idx="6">
-                  <c:v>128</c:v>
+                  <c:v>128.0</c:v>
                 </c:pt>
                 <c:pt idx="7">
-                  <c:v>256</c:v>
+                  <c:v>256.0</c:v>
                 </c:pt>
                 <c:pt idx="8">
-                  <c:v>512</c:v>
+                  <c:v>512.0</c:v>
                 </c:pt>
                 <c:pt idx="9">
-                  <c:v>1024</c:v>
+                  <c:v>1024.0</c:v>
                 </c:pt>
                 <c:pt idx="10">
-                  <c:v>2048</c:v>
+                  <c:v>2048.0</c:v>
                 </c:pt>
                 <c:pt idx="11">
-                  <c:v>4096</c:v>
+                  <c:v>4096.0</c:v>
                 </c:pt>
               </c:numCache>
             </c:numRef>
@@ -3666,46 +3458,46 @@
                 <c:formatCode>General</c:formatCode>
                 <c:ptCount val="12"/>
                 <c:pt idx="0">
-                  <c:v>6</c:v>
+                  <c:v>6.0</c:v>
                 </c:pt>
                 <c:pt idx="1">
-                  <c:v>7</c:v>
+                  <c:v>7.0</c:v>
                 </c:pt>
                 <c:pt idx="2">
-                  <c:v>9</c:v>
+                  <c:v>9.0</c:v>
                 </c:pt>
                 <c:pt idx="3">
-                  <c:v>12</c:v>
+                  <c:v>12.0</c:v>
                 </c:pt>
                 <c:pt idx="4">
-                  <c:v>18</c:v>
+                  <c:v>18.0</c:v>
                 </c:pt>
                 <c:pt idx="5">
-                  <c:v>31</c:v>
+                  <c:v>31.0</c:v>
                 </c:pt>
                 <c:pt idx="6">
-                  <c:v>138</c:v>
+                  <c:v>138.0</c:v>
                 </c:pt>
                 <c:pt idx="7">
-                  <c:v>275</c:v>
+                  <c:v>275.0</c:v>
                 </c:pt>
                 <c:pt idx="8">
-                  <c:v>504</c:v>
+                  <c:v>504.0</c:v>
                 </c:pt>
                 <c:pt idx="9">
-                  <c:v>988</c:v>
+                  <c:v>988.0</c:v>
                 </c:pt>
                 <c:pt idx="10">
-                  <c:v>1864</c:v>
+                  <c:v>1864.0</c:v>
                 </c:pt>
                 <c:pt idx="11">
-                  <c:v>4192</c:v>
+                  <c:v>4192.0</c:v>
                 </c:pt>
               </c:numCache>
             </c:numRef>
           </c:val>
           <c:smooth val="0"/>
-          <c:extLst>
+          <c:extLst xmlns:c16r2="http://schemas.microsoft.com/office/drawing/2015/06/chart">
             <c:ext xmlns:c16="http://schemas.microsoft.com/office/drawing/2014/chart" uri="{C3380CC4-5D6E-409C-BE32-E72D297353CC}">
               <c16:uniqueId val="{00000000-0D81-4079-82BD-3A573F060005}"/>
             </c:ext>
@@ -3731,40 +3523,40 @@
                 <c:formatCode>General</c:formatCode>
                 <c:ptCount val="12"/>
                 <c:pt idx="0">
-                  <c:v>1</c:v>
+                  <c:v>1.0</c:v>
                 </c:pt>
                 <c:pt idx="1">
-                  <c:v>2</c:v>
+                  <c:v>2.0</c:v>
                 </c:pt>
                 <c:pt idx="2">
-                  <c:v>4</c:v>
+                  <c:v>4.0</c:v>
                 </c:pt>
                 <c:pt idx="3">
-                  <c:v>8</c:v>
+                  <c:v>8.0</c:v>
                 </c:pt>
                 <c:pt idx="4">
-                  <c:v>16</c:v>
+                  <c:v>16.0</c:v>
                 </c:pt>
                 <c:pt idx="5">
-                  <c:v>32</c:v>
+                  <c:v>32.0</c:v>
                 </c:pt>
                 <c:pt idx="6">
-                  <c:v>128</c:v>
+                  <c:v>128.0</c:v>
                 </c:pt>
                 <c:pt idx="7">
-                  <c:v>256</c:v>
+                  <c:v>256.0</c:v>
                 </c:pt>
                 <c:pt idx="8">
-                  <c:v>512</c:v>
+                  <c:v>512.0</c:v>
                 </c:pt>
                 <c:pt idx="9">
-                  <c:v>1024</c:v>
+                  <c:v>1024.0</c:v>
                 </c:pt>
                 <c:pt idx="10">
-                  <c:v>2048</c:v>
+                  <c:v>2048.0</c:v>
                 </c:pt>
                 <c:pt idx="11">
-                  <c:v>4096</c:v>
+                  <c:v>4096.0</c:v>
                 </c:pt>
               </c:numCache>
             </c:numRef>
@@ -3776,46 +3568,46 @@
                 <c:formatCode>General</c:formatCode>
                 <c:ptCount val="12"/>
                 <c:pt idx="0">
-                  <c:v>15</c:v>
+                  <c:v>15.0</c:v>
                 </c:pt>
                 <c:pt idx="1">
-                  <c:v>7</c:v>
+                  <c:v>7.0</c:v>
                 </c:pt>
                 <c:pt idx="2">
-                  <c:v>9</c:v>
+                  <c:v>9.0</c:v>
                 </c:pt>
                 <c:pt idx="3">
-                  <c:v>14</c:v>
+                  <c:v>14.0</c:v>
                 </c:pt>
                 <c:pt idx="4">
-                  <c:v>22</c:v>
+                  <c:v>22.0</c:v>
                 </c:pt>
                 <c:pt idx="5">
-                  <c:v>34</c:v>
+                  <c:v>34.0</c:v>
                 </c:pt>
                 <c:pt idx="6">
-                  <c:v>129</c:v>
+                  <c:v>129.0</c:v>
                 </c:pt>
                 <c:pt idx="7">
-                  <c:v>260</c:v>
+                  <c:v>260.0</c:v>
                 </c:pt>
                 <c:pt idx="8">
-                  <c:v>514</c:v>
+                  <c:v>514.0</c:v>
                 </c:pt>
                 <c:pt idx="9">
-                  <c:v>1056</c:v>
+                  <c:v>1056.0</c:v>
                 </c:pt>
                 <c:pt idx="10">
-                  <c:v>2271</c:v>
+                  <c:v>2271.0</c:v>
                 </c:pt>
                 <c:pt idx="11">
-                  <c:v>4678</c:v>
+                  <c:v>4678.0</c:v>
                 </c:pt>
               </c:numCache>
             </c:numRef>
           </c:val>
           <c:smooth val="0"/>
-          <c:extLst>
+          <c:extLst xmlns:c16r2="http://schemas.microsoft.com/office/drawing/2015/06/chart">
             <c:ext xmlns:c16="http://schemas.microsoft.com/office/drawing/2014/chart" uri="{C3380CC4-5D6E-409C-BE32-E72D297353CC}">
               <c16:uniqueId val="{00000001-0D81-4079-82BD-3A573F060005}"/>
             </c:ext>
@@ -3831,11 +3623,11 @@
         </c:dLbls>
         <c:marker val="1"/>
         <c:smooth val="0"/>
-        <c:axId val="429437608"/>
-        <c:axId val="429442856"/>
+        <c:axId val="2130011264"/>
+        <c:axId val="-2120033152"/>
       </c:lineChart>
       <c:catAx>
-        <c:axId val="429437608"/>
+        <c:axId val="2130011264"/>
         <c:scaling>
           <c:orientation val="minMax"/>
         </c:scaling>
@@ -3902,7 +3694,7 @@
             <a:endParaRPr lang="en-US"/>
           </a:p>
         </c:txPr>
-        <c:crossAx val="429442856"/>
+        <c:crossAx val="-2120033152"/>
         <c:crosses val="autoZero"/>
         <c:auto val="1"/>
         <c:lblAlgn val="ctr"/>
@@ -3910,7 +3702,7 @@
         <c:noMultiLvlLbl val="0"/>
       </c:catAx>
       <c:valAx>
-        <c:axId val="429442856"/>
+        <c:axId val="-2120033152"/>
         <c:scaling>
           <c:orientation val="minMax"/>
         </c:scaling>
@@ -3997,7 +3789,7 @@
             <a:endParaRPr lang="en-US"/>
           </a:p>
         </c:txPr>
-        <c:crossAx val="429437608"/>
+        <c:crossAx val="2130011264"/>
         <c:crosses val="autoZero"/>
         <c:crossBetween val="between"/>
       </c:valAx>
@@ -4320,7 +4112,7 @@
 </file>
 
 <file path=customXml/itemProps1.xml><?xml version="1.0" encoding="utf-8"?>
-<ds:datastoreItem xmlns:ds="http://schemas.openxmlformats.org/officeDocument/2006/customXml" ds:itemID="{2AAD71C9-D6B6-4EE6-95A0-D322C189411E}">
+<ds:datastoreItem xmlns:ds="http://schemas.openxmlformats.org/officeDocument/2006/customXml" ds:itemID="{5536C172-2E0C-3E42-9BEC-9DC8FC8C4C0A}">
   <ds:schemaRefs>
     <ds:schemaRef ds:uri="http://schemas.openxmlformats.org/officeDocument/2006/bibliography"/>
   </ds:schemaRefs>

</xml_diff>